<commit_message>
Engenharia - Execução dos casos de teste com o sistema Offline
</commit_message>
<xml_diff>
--- a/Engenharia/Casos de Testes/Casos de Teste Sistema Offline.docx
+++ b/Engenharia/Casos de Testes/Casos de Teste Sistema Offline.docx
@@ -19,15 +19,15 @@
     </w:p>
     <w:tbl>
       <w:tblPr>
-        <w:tblStyle w:val="TableGrid"/>
+        <w:tblStyle w:val="Tabelacomgrade"/>
         <w:tblW w:w="0" w:type="auto"/>
         <w:tblLook w:val="04A0" w:firstRow="1" w:lastRow="0" w:firstColumn="1" w:lastColumn="0" w:noHBand="0" w:noVBand="1"/>
       </w:tblPr>
       <w:tblGrid>
         <w:gridCol w:w="681"/>
         <w:gridCol w:w="1560"/>
-        <w:gridCol w:w="5664"/>
-        <w:gridCol w:w="1337"/>
+        <w:gridCol w:w="4104"/>
+        <w:gridCol w:w="2897"/>
       </w:tblGrid>
       <w:tr>
         <w:tc>
@@ -73,7 +73,7 @@
         </w:tc>
         <w:tc>
           <w:tcPr>
-            <w:tcW w:w="5664" w:type="dxa"/>
+            <w:tcW w:w="4104" w:type="dxa"/>
           </w:tcPr>
           <w:p>
             <w:pPr>
@@ -93,7 +93,7 @@
         </w:tc>
         <w:tc>
           <w:tcPr>
-            <w:tcW w:w="1337" w:type="dxa"/>
+            <w:tcW w:w="2897" w:type="dxa"/>
           </w:tcPr>
           <w:p>
             <w:pPr>
@@ -154,7 +154,7 @@
         </w:tc>
         <w:tc>
           <w:tcPr>
-            <w:tcW w:w="5664" w:type="dxa"/>
+            <w:tcW w:w="4104" w:type="dxa"/>
           </w:tcPr>
           <w:p>
             <w:pPr>
@@ -172,14 +172,20 @@
         </w:tc>
         <w:tc>
           <w:tcPr>
-            <w:tcW w:w="1337" w:type="dxa"/>
-          </w:tcPr>
-          <w:p>
-            <w:pPr>
-              <w:rPr>
-                <w:lang w:val="pt-BR"/>
-              </w:rPr>
-            </w:pPr>
+            <w:tcW w:w="2897" w:type="dxa"/>
+          </w:tcPr>
+          <w:p>
+            <w:pPr>
+              <w:rPr>
+                <w:lang w:val="pt-BR"/>
+              </w:rPr>
+            </w:pPr>
+            <w:r>
+              <w:rPr>
+                <w:lang w:val="pt-BR"/>
+              </w:rPr>
+              <w:t>Usuário cadastrado.</w:t>
+            </w:r>
           </w:p>
         </w:tc>
       </w:tr>
@@ -225,32 +231,54 @@
         </w:tc>
         <w:tc>
           <w:tcPr>
-            <w:tcW w:w="5664" w:type="dxa"/>
-          </w:tcPr>
-          <w:p>
-            <w:pPr>
-              <w:rPr>
-                <w:lang w:val="pt-BR"/>
-              </w:rPr>
-            </w:pPr>
-            <w:r>
-              <w:rPr>
-                <w:lang w:val="pt-BR"/>
-              </w:rPr>
-              <w:t>Registrar novo usuário preenchendo o cpf errado</w:t>
-            </w:r>
-          </w:p>
-        </w:tc>
-        <w:tc>
-          <w:tcPr>
-            <w:tcW w:w="1337" w:type="dxa"/>
-          </w:tcPr>
-          <w:p>
-            <w:pPr>
-              <w:rPr>
-                <w:lang w:val="pt-BR"/>
-              </w:rPr>
-            </w:pPr>
+            <w:tcW w:w="4104" w:type="dxa"/>
+          </w:tcPr>
+          <w:p>
+            <w:pPr>
+              <w:rPr>
+                <w:lang w:val="pt-BR"/>
+              </w:rPr>
+            </w:pPr>
+            <w:r>
+              <w:rPr>
+                <w:lang w:val="pt-BR"/>
+              </w:rPr>
+              <w:t xml:space="preserve">Registrar novo usuário preenchendo o </w:t>
+            </w:r>
+            <w:proofErr w:type="spellStart"/>
+            <w:proofErr w:type="gramStart"/>
+            <w:r>
+              <w:rPr>
+                <w:lang w:val="pt-BR"/>
+              </w:rPr>
+              <w:t>cpf</w:t>
+            </w:r>
+            <w:proofErr w:type="spellEnd"/>
+            <w:proofErr w:type="gramEnd"/>
+            <w:r>
+              <w:rPr>
+                <w:lang w:val="pt-BR"/>
+              </w:rPr>
+              <w:t xml:space="preserve"> errado</w:t>
+            </w:r>
+          </w:p>
+        </w:tc>
+        <w:tc>
+          <w:tcPr>
+            <w:tcW w:w="2897" w:type="dxa"/>
+          </w:tcPr>
+          <w:p>
+            <w:pPr>
+              <w:rPr>
+                <w:lang w:val="pt-BR"/>
+              </w:rPr>
+            </w:pPr>
+            <w:r>
+              <w:rPr>
+                <w:lang w:val="pt-BR"/>
+              </w:rPr>
+              <w:t>CPF inválido, não registra novo usuário.</w:t>
+            </w:r>
           </w:p>
         </w:tc>
       </w:tr>
@@ -296,7 +324,7 @@
         </w:tc>
         <w:tc>
           <w:tcPr>
-            <w:tcW w:w="5664" w:type="dxa"/>
+            <w:tcW w:w="4104" w:type="dxa"/>
           </w:tcPr>
           <w:p>
             <w:pPr>
@@ -314,14 +342,20 @@
         </w:tc>
         <w:tc>
           <w:tcPr>
-            <w:tcW w:w="1337" w:type="dxa"/>
-          </w:tcPr>
-          <w:p>
-            <w:pPr>
-              <w:rPr>
-                <w:lang w:val="pt-BR"/>
-              </w:rPr>
-            </w:pPr>
+            <w:tcW w:w="2897" w:type="dxa"/>
+          </w:tcPr>
+          <w:p>
+            <w:pPr>
+              <w:rPr>
+                <w:lang w:val="pt-BR"/>
+              </w:rPr>
+            </w:pPr>
+            <w:r>
+              <w:rPr>
+                <w:lang w:val="pt-BR"/>
+              </w:rPr>
+              <w:t>Criado com sucesso</w:t>
+            </w:r>
           </w:p>
         </w:tc>
       </w:tr>
@@ -367,7 +401,7 @@
         </w:tc>
         <w:tc>
           <w:tcPr>
-            <w:tcW w:w="5664" w:type="dxa"/>
+            <w:tcW w:w="4104" w:type="dxa"/>
           </w:tcPr>
           <w:p>
             <w:pPr>
@@ -385,14 +419,20 @@
         </w:tc>
         <w:tc>
           <w:tcPr>
-            <w:tcW w:w="1337" w:type="dxa"/>
-          </w:tcPr>
-          <w:p>
-            <w:pPr>
-              <w:rPr>
-                <w:lang w:val="pt-BR"/>
-              </w:rPr>
-            </w:pPr>
+            <w:tcW w:w="2897" w:type="dxa"/>
+          </w:tcPr>
+          <w:p>
+            <w:pPr>
+              <w:rPr>
+                <w:lang w:val="pt-BR"/>
+              </w:rPr>
+            </w:pPr>
+            <w:r>
+              <w:rPr>
+                <w:lang w:val="pt-BR"/>
+              </w:rPr>
+              <w:t>Criado com sucesso</w:t>
+            </w:r>
           </w:p>
         </w:tc>
       </w:tr>
@@ -438,7 +478,7 @@
         </w:tc>
         <w:tc>
           <w:tcPr>
-            <w:tcW w:w="5664" w:type="dxa"/>
+            <w:tcW w:w="4104" w:type="dxa"/>
           </w:tcPr>
           <w:p>
             <w:pPr>
@@ -456,14 +496,20 @@
         </w:tc>
         <w:tc>
           <w:tcPr>
-            <w:tcW w:w="1337" w:type="dxa"/>
-          </w:tcPr>
-          <w:p>
-            <w:pPr>
-              <w:rPr>
-                <w:lang w:val="pt-BR"/>
-              </w:rPr>
-            </w:pPr>
+            <w:tcW w:w="2897" w:type="dxa"/>
+          </w:tcPr>
+          <w:p>
+            <w:pPr>
+              <w:rPr>
+                <w:lang w:val="pt-BR"/>
+              </w:rPr>
+            </w:pPr>
+            <w:r>
+              <w:rPr>
+                <w:lang w:val="pt-BR"/>
+              </w:rPr>
+              <w:t>Não envia o plano, apresenta mensagem “X campos em branco”.</w:t>
+            </w:r>
           </w:p>
         </w:tc>
       </w:tr>
@@ -509,7 +555,7 @@
         </w:tc>
         <w:tc>
           <w:tcPr>
-            <w:tcW w:w="5664" w:type="dxa"/>
+            <w:tcW w:w="4104" w:type="dxa"/>
           </w:tcPr>
           <w:p>
             <w:pPr>
@@ -527,14 +573,20 @@
         </w:tc>
         <w:tc>
           <w:tcPr>
-            <w:tcW w:w="1337" w:type="dxa"/>
-          </w:tcPr>
-          <w:p>
-            <w:pPr>
-              <w:rPr>
-                <w:lang w:val="pt-BR"/>
-              </w:rPr>
-            </w:pPr>
+            <w:tcW w:w="2897" w:type="dxa"/>
+          </w:tcPr>
+          <w:p>
+            <w:pPr>
+              <w:rPr>
+                <w:lang w:val="pt-BR"/>
+              </w:rPr>
+            </w:pPr>
+            <w:r>
+              <w:rPr>
+                <w:lang w:val="pt-BR"/>
+              </w:rPr>
+              <w:t>Enviado com sucesso</w:t>
+            </w:r>
           </w:p>
         </w:tc>
       </w:tr>
@@ -580,7 +632,7 @@
         </w:tc>
         <w:tc>
           <w:tcPr>
-            <w:tcW w:w="5664" w:type="dxa"/>
+            <w:tcW w:w="4104" w:type="dxa"/>
           </w:tcPr>
           <w:p>
             <w:pPr>
@@ -598,14 +650,20 @@
         </w:tc>
         <w:tc>
           <w:tcPr>
-            <w:tcW w:w="1337" w:type="dxa"/>
-          </w:tcPr>
-          <w:p>
-            <w:pPr>
-              <w:rPr>
-                <w:lang w:val="pt-BR"/>
-              </w:rPr>
-            </w:pPr>
+            <w:tcW w:w="2897" w:type="dxa"/>
+          </w:tcPr>
+          <w:p>
+            <w:pPr>
+              <w:rPr>
+                <w:lang w:val="pt-BR"/>
+              </w:rPr>
+            </w:pPr>
+            <w:r>
+              <w:rPr>
+                <w:lang w:val="pt-BR"/>
+              </w:rPr>
+              <w:t>Não envia plano em branco, apresenta mensagem “20 campos em branco”.</w:t>
+            </w:r>
           </w:p>
         </w:tc>
       </w:tr>
@@ -651,7 +709,7 @@
         </w:tc>
         <w:tc>
           <w:tcPr>
-            <w:tcW w:w="5664" w:type="dxa"/>
+            <w:tcW w:w="4104" w:type="dxa"/>
           </w:tcPr>
           <w:p>
             <w:pPr>
@@ -669,14 +727,34 @@
         </w:tc>
         <w:tc>
           <w:tcPr>
-            <w:tcW w:w="1337" w:type="dxa"/>
-          </w:tcPr>
-          <w:p>
-            <w:pPr>
-              <w:rPr>
-                <w:lang w:val="pt-BR"/>
-              </w:rPr>
-            </w:pPr>
+            <w:tcW w:w="2897" w:type="dxa"/>
+          </w:tcPr>
+          <w:p>
+            <w:pPr>
+              <w:rPr>
+                <w:lang w:val="pt-BR"/>
+              </w:rPr>
+            </w:pPr>
+            <w:r>
+              <w:rPr>
+                <w:lang w:val="pt-BR"/>
+              </w:rPr>
+              <w:t xml:space="preserve">Todos os planos estão na lista, inclusive os planos </w:t>
+            </w:r>
+            <w:proofErr w:type="gramStart"/>
+            <w:r>
+              <w:rPr>
+                <w:lang w:val="pt-BR"/>
+              </w:rPr>
+              <w:t>recém criados</w:t>
+            </w:r>
+            <w:proofErr w:type="gramEnd"/>
+            <w:r>
+              <w:rPr>
+                <w:lang w:val="pt-BR"/>
+              </w:rPr>
+              <w:t xml:space="preserve"> pelo empreendedor.</w:t>
+            </w:r>
           </w:p>
         </w:tc>
       </w:tr>
@@ -722,7 +800,7 @@
         </w:tc>
         <w:tc>
           <w:tcPr>
-            <w:tcW w:w="5664" w:type="dxa"/>
+            <w:tcW w:w="4104" w:type="dxa"/>
           </w:tcPr>
           <w:p>
             <w:pPr>
@@ -740,14 +818,20 @@
         </w:tc>
         <w:tc>
           <w:tcPr>
-            <w:tcW w:w="1337" w:type="dxa"/>
-          </w:tcPr>
-          <w:p>
-            <w:pPr>
-              <w:rPr>
-                <w:lang w:val="pt-BR"/>
-              </w:rPr>
-            </w:pPr>
+            <w:tcW w:w="2897" w:type="dxa"/>
+          </w:tcPr>
+          <w:p>
+            <w:pPr>
+              <w:rPr>
+                <w:lang w:val="pt-BR"/>
+              </w:rPr>
+            </w:pPr>
+            <w:r>
+              <w:rPr>
+                <w:lang w:val="pt-BR"/>
+              </w:rPr>
+              <w:t>Os filtros trocam a ordem conforme o campo.</w:t>
+            </w:r>
           </w:p>
         </w:tc>
       </w:tr>
@@ -793,7 +877,7 @@
         </w:tc>
         <w:tc>
           <w:tcPr>
-            <w:tcW w:w="5664" w:type="dxa"/>
+            <w:tcW w:w="4104" w:type="dxa"/>
           </w:tcPr>
           <w:p>
             <w:pPr>
@@ -811,14 +895,20 @@
         </w:tc>
         <w:tc>
           <w:tcPr>
-            <w:tcW w:w="1337" w:type="dxa"/>
-          </w:tcPr>
-          <w:p>
-            <w:pPr>
-              <w:rPr>
-                <w:lang w:val="pt-BR"/>
-              </w:rPr>
-            </w:pPr>
+            <w:tcW w:w="2897" w:type="dxa"/>
+          </w:tcPr>
+          <w:p>
+            <w:pPr>
+              <w:rPr>
+                <w:lang w:val="pt-BR"/>
+              </w:rPr>
+            </w:pPr>
+            <w:r>
+              <w:rPr>
+                <w:lang w:val="pt-BR"/>
+              </w:rPr>
+              <w:t>O plano é acessado.</w:t>
+            </w:r>
           </w:p>
         </w:tc>
       </w:tr>
@@ -864,7 +954,7 @@
         </w:tc>
         <w:tc>
           <w:tcPr>
-            <w:tcW w:w="5664" w:type="dxa"/>
+            <w:tcW w:w="4104" w:type="dxa"/>
           </w:tcPr>
           <w:p>
             <w:pPr>
@@ -882,14 +972,34 @@
         </w:tc>
         <w:tc>
           <w:tcPr>
-            <w:tcW w:w="1337" w:type="dxa"/>
-          </w:tcPr>
-          <w:p>
-            <w:pPr>
-              <w:rPr>
-                <w:lang w:val="pt-BR"/>
-              </w:rPr>
-            </w:pPr>
+            <w:tcW w:w="2897" w:type="dxa"/>
+          </w:tcPr>
+          <w:p>
+            <w:pPr>
+              <w:rPr>
+                <w:lang w:val="pt-BR"/>
+              </w:rPr>
+            </w:pPr>
+            <w:r>
+              <w:rPr>
+                <w:lang w:val="pt-BR"/>
+              </w:rPr>
+              <w:t xml:space="preserve">Ao selecionar “Terminar </w:t>
+            </w:r>
+            <w:proofErr w:type="gramStart"/>
+            <w:r>
+              <w:rPr>
+                <w:lang w:val="pt-BR"/>
+              </w:rPr>
+              <w:t>avaliação” plano</w:t>
+            </w:r>
+            <w:proofErr w:type="gramEnd"/>
+            <w:r>
+              <w:rPr>
+                <w:lang w:val="pt-BR"/>
+              </w:rPr>
+              <w:t xml:space="preserve"> não é avaliado, e a página volta para a inicial do projeto, sem alterar o status do plano.</w:t>
+            </w:r>
           </w:p>
         </w:tc>
       </w:tr>
@@ -935,7 +1045,7 @@
         </w:tc>
         <w:tc>
           <w:tcPr>
-            <w:tcW w:w="5664" w:type="dxa"/>
+            <w:tcW w:w="4104" w:type="dxa"/>
           </w:tcPr>
           <w:p>
             <w:pPr>
@@ -953,14 +1063,34 @@
         </w:tc>
         <w:tc>
           <w:tcPr>
-            <w:tcW w:w="1337" w:type="dxa"/>
-          </w:tcPr>
-          <w:p>
-            <w:pPr>
-              <w:rPr>
-                <w:lang w:val="pt-BR"/>
-              </w:rPr>
-            </w:pPr>
+            <w:tcW w:w="2897" w:type="dxa"/>
+          </w:tcPr>
+          <w:p>
+            <w:pPr>
+              <w:rPr>
+                <w:lang w:val="pt-BR"/>
+              </w:rPr>
+            </w:pPr>
+            <w:r>
+              <w:rPr>
+                <w:lang w:val="pt-BR"/>
+              </w:rPr>
+              <w:t xml:space="preserve">Ao selecionar “Terminar </w:t>
+            </w:r>
+            <w:proofErr w:type="gramStart"/>
+            <w:r>
+              <w:rPr>
+                <w:lang w:val="pt-BR"/>
+              </w:rPr>
+              <w:t>avaliação” plano</w:t>
+            </w:r>
+            <w:proofErr w:type="gramEnd"/>
+            <w:r>
+              <w:rPr>
+                <w:lang w:val="pt-BR"/>
+              </w:rPr>
+              <w:t xml:space="preserve"> não é avaliado, e a página volta para a inicial do projeto, sem alterar o status do plano.</w:t>
+            </w:r>
           </w:p>
         </w:tc>
       </w:tr>
@@ -1006,7 +1136,7 @@
         </w:tc>
         <w:tc>
           <w:tcPr>
-            <w:tcW w:w="5664" w:type="dxa"/>
+            <w:tcW w:w="4104" w:type="dxa"/>
           </w:tcPr>
           <w:p>
             <w:pPr>
@@ -1024,14 +1154,34 @@
         </w:tc>
         <w:tc>
           <w:tcPr>
-            <w:tcW w:w="1337" w:type="dxa"/>
-          </w:tcPr>
-          <w:p>
-            <w:pPr>
-              <w:rPr>
-                <w:lang w:val="pt-BR"/>
-              </w:rPr>
-            </w:pPr>
+            <w:tcW w:w="2897" w:type="dxa"/>
+          </w:tcPr>
+          <w:p>
+            <w:pPr>
+              <w:rPr>
+                <w:lang w:val="pt-BR"/>
+              </w:rPr>
+            </w:pPr>
+            <w:r>
+              <w:rPr>
+                <w:lang w:val="pt-BR"/>
+              </w:rPr>
+              <w:t xml:space="preserve">Ao selecionar “Terminar </w:t>
+            </w:r>
+            <w:proofErr w:type="gramStart"/>
+            <w:r>
+              <w:rPr>
+                <w:lang w:val="pt-BR"/>
+              </w:rPr>
+              <w:t>avaliação” plano</w:t>
+            </w:r>
+            <w:proofErr w:type="gramEnd"/>
+            <w:r>
+              <w:rPr>
+                <w:lang w:val="pt-BR"/>
+              </w:rPr>
+              <w:t xml:space="preserve"> não é avaliado, e a página volta para a inicial do projeto, sem alterar o status do plano.</w:t>
+            </w:r>
           </w:p>
         </w:tc>
       </w:tr>
@@ -1077,7 +1227,7 @@
         </w:tc>
         <w:tc>
           <w:tcPr>
-            <w:tcW w:w="5664" w:type="dxa"/>
+            <w:tcW w:w="4104" w:type="dxa"/>
           </w:tcPr>
           <w:p>
             <w:pPr>
@@ -1095,14 +1245,34 @@
         </w:tc>
         <w:tc>
           <w:tcPr>
-            <w:tcW w:w="1337" w:type="dxa"/>
-          </w:tcPr>
-          <w:p>
-            <w:pPr>
-              <w:rPr>
-                <w:lang w:val="pt-BR"/>
-              </w:rPr>
-            </w:pPr>
+            <w:tcW w:w="2897" w:type="dxa"/>
+          </w:tcPr>
+          <w:p>
+            <w:pPr>
+              <w:rPr>
+                <w:lang w:val="pt-BR"/>
+              </w:rPr>
+            </w:pPr>
+            <w:r>
+              <w:rPr>
+                <w:lang w:val="pt-BR"/>
+              </w:rPr>
+              <w:t xml:space="preserve">Ao selecionar “Terminar </w:t>
+            </w:r>
+            <w:proofErr w:type="gramStart"/>
+            <w:r>
+              <w:rPr>
+                <w:lang w:val="pt-BR"/>
+              </w:rPr>
+              <w:t>avaliação” plano</w:t>
+            </w:r>
+            <w:proofErr w:type="gramEnd"/>
+            <w:r>
+              <w:rPr>
+                <w:lang w:val="pt-BR"/>
+              </w:rPr>
+              <w:t xml:space="preserve"> não é avaliado, e a página volta para a inicial do projeto, sem alterar o status do plano.</w:t>
+            </w:r>
           </w:p>
         </w:tc>
       </w:tr>
@@ -1148,7 +1318,7 @@
         </w:tc>
         <w:tc>
           <w:tcPr>
-            <w:tcW w:w="5664" w:type="dxa"/>
+            <w:tcW w:w="4104" w:type="dxa"/>
           </w:tcPr>
           <w:p>
             <w:pPr>
@@ -1162,20 +1332,24 @@
               </w:rPr>
               <w:t>Acessa um Plano, começa a avaliar, Não termina, Sai do projeto, abre outro e acessa o primeiro novamente.</w:t>
             </w:r>
-            <w:bookmarkStart w:id="0" w:name="_GoBack"/>
-            <w:bookmarkEnd w:id="0"/>
-          </w:p>
-        </w:tc>
-        <w:tc>
-          <w:tcPr>
-            <w:tcW w:w="1337" w:type="dxa"/>
-          </w:tcPr>
-          <w:p>
-            <w:pPr>
-              <w:rPr>
-                <w:lang w:val="pt-BR"/>
-              </w:rPr>
-            </w:pPr>
+          </w:p>
+        </w:tc>
+        <w:tc>
+          <w:tcPr>
+            <w:tcW w:w="2897" w:type="dxa"/>
+          </w:tcPr>
+          <w:p>
+            <w:pPr>
+              <w:rPr>
+                <w:lang w:val="pt-BR"/>
+              </w:rPr>
+            </w:pPr>
+            <w:r>
+              <w:rPr>
+                <w:lang w:val="pt-BR"/>
+              </w:rPr>
+              <w:t xml:space="preserve">Os projetos selecionados são acessados corretamente. </w:t>
+            </w:r>
           </w:p>
         </w:tc>
       </w:tr>
@@ -1193,6 +1367,189 @@
           <w:lang w:val="pt-BR"/>
         </w:rPr>
       </w:pPr>
+      <w:bookmarkStart w:id="0" w:name="_GoBack"/>
+      <w:bookmarkEnd w:id="0"/>
+    </w:p>
+    <w:p>
+      <w:pPr>
+        <w:rPr>
+          <w:lang w:val="pt-BR"/>
+        </w:rPr>
+      </w:pPr>
+      <w:proofErr w:type="spellStart"/>
+      <w:r>
+        <w:rPr>
+          <w:lang w:val="pt-BR"/>
+        </w:rPr>
+        <w:lastRenderedPageBreak/>
+        <w:t>Obs</w:t>
+      </w:r>
+      <w:proofErr w:type="spellEnd"/>
+      <w:r>
+        <w:rPr>
+          <w:lang w:val="pt-BR"/>
+        </w:rPr>
+        <w:t xml:space="preserve">: </w:t>
+      </w:r>
+      <w:r>
+        <w:rPr>
+          <w:lang w:val="pt-BR"/>
+        </w:rPr>
+        <w:t>Algumas</w:t>
+      </w:r>
+      <w:r>
+        <w:rPr>
+          <w:lang w:val="pt-BR"/>
+        </w:rPr>
+        <w:t xml:space="preserve"> atividades estão sendo realizadas com lentidão na execução</w:t>
+      </w:r>
+      <w:r>
+        <w:rPr>
+          <w:lang w:val="pt-BR"/>
+        </w:rPr>
+        <w:t xml:space="preserve"> das ações.</w:t>
+      </w:r>
+    </w:p>
+    <w:p>
+      <w:pPr>
+        <w:rPr>
+          <w:lang w:val="pt-BR"/>
+        </w:rPr>
+      </w:pPr>
+      <w:r>
+        <w:rPr>
+          <w:lang w:val="pt-BR"/>
+        </w:rPr>
+        <w:t xml:space="preserve">04 – </w:t>
+      </w:r>
+      <w:proofErr w:type="gramStart"/>
+      <w:r>
+        <w:rPr>
+          <w:lang w:val="pt-BR"/>
+        </w:rPr>
+        <w:t>Demora para</w:t>
+      </w:r>
+      <w:proofErr w:type="gramEnd"/>
+      <w:r>
+        <w:rPr>
+          <w:lang w:val="pt-BR"/>
+        </w:rPr>
+        <w:t xml:space="preserve"> adicionar o observador. (botão = Adicionar).</w:t>
+      </w:r>
+      <w:r>
+        <w:rPr>
+          <w:lang w:val="pt-BR"/>
+        </w:rPr>
+        <w:br/>
+        <w:t xml:space="preserve">05 – </w:t>
+      </w:r>
+      <w:proofErr w:type="gramStart"/>
+      <w:r>
+        <w:rPr>
+          <w:lang w:val="pt-BR"/>
+        </w:rPr>
+        <w:t>Demora para</w:t>
+      </w:r>
+      <w:proofErr w:type="gramEnd"/>
+      <w:r>
+        <w:rPr>
+          <w:lang w:val="pt-BR"/>
+        </w:rPr>
+        <w:t xml:space="preserve"> apresentar mensagem com o número de campos em branco.</w:t>
+      </w:r>
+      <w:r>
+        <w:rPr>
+          <w:lang w:val="pt-BR"/>
+        </w:rPr>
+        <w:br/>
+        <w:t>05 – Demora para retirar a validação após preencher o campo.</w:t>
+      </w:r>
+      <w:r>
+        <w:rPr>
+          <w:lang w:val="pt-BR"/>
+        </w:rPr>
+        <w:br/>
+        <w:t>06</w:t>
+      </w:r>
+      <w:r>
+        <w:rPr>
+          <w:lang w:val="pt-BR"/>
+        </w:rPr>
+        <w:t xml:space="preserve"> – Demora para apresentar mensagem com </w:t>
+      </w:r>
+      <w:r>
+        <w:rPr>
+          <w:lang w:val="pt-BR"/>
+        </w:rPr>
+        <w:t>o número de campos em branco.</w:t>
+      </w:r>
+      <w:r>
+        <w:rPr>
+          <w:lang w:val="pt-BR"/>
+        </w:rPr>
+        <w:br/>
+        <w:t>06</w:t>
+      </w:r>
+      <w:r>
+        <w:rPr>
+          <w:lang w:val="pt-BR"/>
+        </w:rPr>
+        <w:t xml:space="preserve"> – Demora para retirar a validação após preencher o campo.</w:t>
+      </w:r>
+      <w:r>
+        <w:rPr>
+          <w:lang w:val="pt-BR"/>
+        </w:rPr>
+        <w:br/>
+        <w:t>09 – Demora para alterar a ordem ao utilizar o filtro.</w:t>
+      </w:r>
+      <w:r>
+        <w:rPr>
+          <w:lang w:val="pt-BR"/>
+        </w:rPr>
+        <w:br/>
+        <w:t>10 – Demora para abrir o plano selecionado.</w:t>
+      </w:r>
+      <w:r>
+        <w:rPr>
+          <w:lang w:val="pt-BR"/>
+        </w:rPr>
+        <w:br/>
+        <w:t>11 – Demora para apresentar mensagem ao selecionar radio-</w:t>
+      </w:r>
+      <w:proofErr w:type="spellStart"/>
+      <w:r>
+        <w:rPr>
+          <w:lang w:val="pt-BR"/>
+        </w:rPr>
+        <w:t>button</w:t>
+      </w:r>
+      <w:proofErr w:type="spellEnd"/>
+      <w:r>
+        <w:rPr>
+          <w:lang w:val="pt-BR"/>
+        </w:rPr>
+        <w:t>.</w:t>
+      </w:r>
+    </w:p>
+    <w:p>
+      <w:pPr>
+        <w:rPr>
+          <w:lang w:val="pt-BR"/>
+        </w:rPr>
+      </w:pPr>
+      <w:r>
+        <w:rPr>
+          <w:lang w:val="pt-BR"/>
+        </w:rPr>
+        <w:br/>
+      </w:r>
+      <w:r>
+        <w:rPr>
+          <w:lang w:val="pt-BR"/>
+        </w:rPr>
+        <w:br/>
+      </w:r>
     </w:p>
     <w:sectPr>
       <w:pgSz w:w="11906" w:h="16838"/>
@@ -1364,13 +1721,13 @@
     <w:name w:val="Normal"/>
     <w:qFormat/>
   </w:style>
-  <w:style w:type="character" w:default="1" w:styleId="DefaultParagraphFont">
+  <w:style w:type="character" w:default="1" w:styleId="Fontepargpadro">
     <w:name w:val="Default Paragraph Font"/>
     <w:uiPriority w:val="1"/>
     <w:semiHidden/>
     <w:unhideWhenUsed/>
   </w:style>
-  <w:style w:type="table" w:default="1" w:styleId="TableNormal">
+  <w:style w:type="table" w:default="1" w:styleId="Tabelanormal">
     <w:name w:val="Normal Table"/>
     <w:uiPriority w:val="99"/>
     <w:semiHidden/>
@@ -1385,22 +1742,21 @@
       </w:tblCellMar>
     </w:tblPr>
   </w:style>
-  <w:style w:type="numbering" w:default="1" w:styleId="NoList">
+  <w:style w:type="numbering" w:default="1" w:styleId="Semlista">
     <w:name w:val="No List"/>
     <w:uiPriority w:val="99"/>
     <w:semiHidden/>
     <w:unhideWhenUsed/>
   </w:style>
-  <w:style w:type="table" w:styleId="TableGrid">
+  <w:style w:type="table" w:styleId="Tabelacomgrade">
     <w:name w:val="Table Grid"/>
-    <w:basedOn w:val="TableNormal"/>
+    <w:basedOn w:val="Tabelanormal"/>
     <w:uiPriority w:val="59"/>
     <w:rsid w:val="00AB72E8"/>
     <w:pPr>
       <w:spacing w:after="0" w:line="240" w:lineRule="auto"/>
     </w:pPr>
     <w:tblPr>
-      <w:tblInd w:w="0" w:type="dxa"/>
       <w:tblBorders>
         <w:top w:val="single" w:sz="4" w:space="0" w:color="auto"/>
         <w:left w:val="single" w:sz="4" w:space="0" w:color="auto"/>
@@ -1409,12 +1765,6 @@
         <w:insideH w:val="single" w:sz="4" w:space="0" w:color="auto"/>
         <w:insideV w:val="single" w:sz="4" w:space="0" w:color="auto"/>
       </w:tblBorders>
-      <w:tblCellMar>
-        <w:top w:w="0" w:type="dxa"/>
-        <w:left w:w="108" w:type="dxa"/>
-        <w:bottom w:w="0" w:type="dxa"/>
-        <w:right w:w="108" w:type="dxa"/>
-      </w:tblCellMar>
     </w:tblPr>
   </w:style>
 </w:styles>
@@ -1580,13 +1930,13 @@
     <w:name w:val="Normal"/>
     <w:qFormat/>
   </w:style>
-  <w:style w:type="character" w:default="1" w:styleId="DefaultParagraphFont">
+  <w:style w:type="character" w:default="1" w:styleId="Fontepargpadro">
     <w:name w:val="Default Paragraph Font"/>
     <w:uiPriority w:val="1"/>
     <w:semiHidden/>
     <w:unhideWhenUsed/>
   </w:style>
-  <w:style w:type="table" w:default="1" w:styleId="TableNormal">
+  <w:style w:type="table" w:default="1" w:styleId="Tabelanormal">
     <w:name w:val="Normal Table"/>
     <w:uiPriority w:val="99"/>
     <w:semiHidden/>
@@ -1601,22 +1951,21 @@
       </w:tblCellMar>
     </w:tblPr>
   </w:style>
-  <w:style w:type="numbering" w:default="1" w:styleId="NoList">
+  <w:style w:type="numbering" w:default="1" w:styleId="Semlista">
     <w:name w:val="No List"/>
     <w:uiPriority w:val="99"/>
     <w:semiHidden/>
     <w:unhideWhenUsed/>
   </w:style>
-  <w:style w:type="table" w:styleId="TableGrid">
+  <w:style w:type="table" w:styleId="Tabelacomgrade">
     <w:name w:val="Table Grid"/>
-    <w:basedOn w:val="TableNormal"/>
+    <w:basedOn w:val="Tabelanormal"/>
     <w:uiPriority w:val="59"/>
     <w:rsid w:val="00AB72E8"/>
     <w:pPr>
       <w:spacing w:after="0" w:line="240" w:lineRule="auto"/>
     </w:pPr>
     <w:tblPr>
-      <w:tblInd w:w="0" w:type="dxa"/>
       <w:tblBorders>
         <w:top w:val="single" w:sz="4" w:space="0" w:color="auto"/>
         <w:left w:val="single" w:sz="4" w:space="0" w:color="auto"/>
@@ -1625,12 +1974,6 @@
         <w:insideH w:val="single" w:sz="4" w:space="0" w:color="auto"/>
         <w:insideV w:val="single" w:sz="4" w:space="0" w:color="auto"/>
       </w:tblBorders>
-      <w:tblCellMar>
-        <w:top w:w="0" w:type="dxa"/>
-        <w:left w:w="108" w:type="dxa"/>
-        <w:bottom w:w="0" w:type="dxa"/>
-        <w:right w:w="108" w:type="dxa"/>
-      </w:tblCellMar>
     </w:tblPr>
   </w:style>
 </w:styles>

</xml_diff>

<commit_message>
Engenharia - Re-Execução dos casos de teste do sistema offline
</commit_message>
<xml_diff>
--- a/Engenharia/Casos de Testes/Casos de Teste Sistema Offline.docx
+++ b/Engenharia/Casos de Testes/Casos de Teste Sistema Offline.docx
@@ -182,6 +182,7 @@
             </w:pPr>
             <w:r>
               <w:rPr>
+                <w:highlight w:val="green"/>
                 <w:lang w:val="pt-BR"/>
               </w:rPr>
               <w:t>Usuário cadastrado.</w:t>
@@ -275,6 +276,7 @@
             </w:pPr>
             <w:r>
               <w:rPr>
+                <w:highlight w:val="green"/>
                 <w:lang w:val="pt-BR"/>
               </w:rPr>
               <w:t>CPF inválido, não registra novo usuário.</w:t>
@@ -352,6 +354,7 @@
             </w:pPr>
             <w:r>
               <w:rPr>
+                <w:highlight w:val="green"/>
                 <w:lang w:val="pt-BR"/>
               </w:rPr>
               <w:t>Criado com sucesso</w:t>
@@ -424,11 +427,13 @@
           <w:p>
             <w:pPr>
               <w:rPr>
-                <w:lang w:val="pt-BR"/>
-              </w:rPr>
-            </w:pPr>
-            <w:r>
-              <w:rPr>
+                <w:highlight w:val="green"/>
+                <w:lang w:val="pt-BR"/>
+              </w:rPr>
+            </w:pPr>
+            <w:r>
+              <w:rPr>
+                <w:highlight w:val="green"/>
                 <w:lang w:val="pt-BR"/>
               </w:rPr>
               <w:t>Criado com sucesso</w:t>
@@ -506,6 +511,7 @@
             </w:pPr>
             <w:r>
               <w:rPr>
+                <w:highlight w:val="green"/>
                 <w:lang w:val="pt-BR"/>
               </w:rPr>
               <w:t>Não envia o plano, apresenta mensagem “X campos em branco”.</w:t>
@@ -567,7 +573,13 @@
               <w:rPr>
                 <w:lang w:val="pt-BR"/>
               </w:rPr>
-              <w:t>Tenta Enviar Plano terminando de preencher</w:t>
+              <w:t>Tenta Enviar Plano termina</w:t>
+            </w:r>
+            <w:r>
+              <w:rPr>
+                <w:lang w:val="pt-BR"/>
+              </w:rPr>
+              <w:t>do de preencher</w:t>
             </w:r>
           </w:p>
         </w:tc>
@@ -583,6 +595,7 @@
             </w:pPr>
             <w:r>
               <w:rPr>
+                <w:highlight w:val="green"/>
                 <w:lang w:val="pt-BR"/>
               </w:rPr>
               <w:t>Enviado com sucesso</w:t>
@@ -660,6 +673,7 @@
             </w:pPr>
             <w:r>
               <w:rPr>
+                <w:highlight w:val="green"/>
                 <w:lang w:val="pt-BR"/>
               </w:rPr>
               <w:t>Não envia plano em branco, apresenta mensagem “20 campos em branco”.</w:t>
@@ -737,6 +751,7 @@
             </w:pPr>
             <w:r>
               <w:rPr>
+                <w:highlight w:val="green"/>
                 <w:lang w:val="pt-BR"/>
               </w:rPr>
               <w:t xml:space="preserve">Todos os planos estão na lista, inclusive os planos </w:t>
@@ -744,6 +759,7 @@
             <w:proofErr w:type="gramStart"/>
             <w:r>
               <w:rPr>
+                <w:highlight w:val="green"/>
                 <w:lang w:val="pt-BR"/>
               </w:rPr>
               <w:t>recém criados</w:t>
@@ -751,6 +767,7 @@
             <w:proofErr w:type="gramEnd"/>
             <w:r>
               <w:rPr>
+                <w:highlight w:val="green"/>
                 <w:lang w:val="pt-BR"/>
               </w:rPr>
               <w:t xml:space="preserve"> pelo empreendedor.</w:t>
@@ -828,6 +845,7 @@
             </w:pPr>
             <w:r>
               <w:rPr>
+                <w:highlight w:val="green"/>
                 <w:lang w:val="pt-BR"/>
               </w:rPr>
               <w:t>Os filtros trocam a ordem conforme o campo.</w:t>
@@ -905,6 +923,7 @@
             </w:pPr>
             <w:r>
               <w:rPr>
+                <w:highlight w:val="green"/>
                 <w:lang w:val="pt-BR"/>
               </w:rPr>
               <w:t>O plano é acessado.</w:t>
@@ -977,28 +996,16 @@
           <w:p>
             <w:pPr>
               <w:rPr>
-                <w:lang w:val="pt-BR"/>
-              </w:rPr>
-            </w:pPr>
-            <w:r>
-              <w:rPr>
-                <w:lang w:val="pt-BR"/>
-              </w:rPr>
-              <w:t xml:space="preserve">Ao selecionar “Terminar </w:t>
-            </w:r>
-            <w:proofErr w:type="gramStart"/>
-            <w:r>
-              <w:rPr>
-                <w:lang w:val="pt-BR"/>
-              </w:rPr>
-              <w:t>avaliação” plano</w:t>
-            </w:r>
-            <w:proofErr w:type="gramEnd"/>
-            <w:r>
-              <w:rPr>
-                <w:lang w:val="pt-BR"/>
-              </w:rPr>
-              <w:t xml:space="preserve"> não é avaliado, e a página volta para a inicial do projeto, sem alterar o status do plano.</w:t>
+                <w:highlight w:val="green"/>
+                <w:lang w:val="pt-BR"/>
+              </w:rPr>
+            </w:pPr>
+            <w:r>
+              <w:rPr>
+                <w:highlight w:val="green"/>
+                <w:lang w:val="pt-BR"/>
+              </w:rPr>
+              <w:t>O plano é avaliado.</w:t>
             </w:r>
           </w:p>
         </w:tc>
@@ -1068,28 +1075,23 @@
           <w:p>
             <w:pPr>
               <w:rPr>
-                <w:lang w:val="pt-BR"/>
-              </w:rPr>
-            </w:pPr>
-            <w:r>
-              <w:rPr>
-                <w:lang w:val="pt-BR"/>
-              </w:rPr>
-              <w:t xml:space="preserve">Ao selecionar “Terminar </w:t>
-            </w:r>
-            <w:proofErr w:type="gramStart"/>
-            <w:r>
-              <w:rPr>
-                <w:lang w:val="pt-BR"/>
-              </w:rPr>
-              <w:t>avaliação” plano</w:t>
-            </w:r>
-            <w:proofErr w:type="gramEnd"/>
-            <w:r>
-              <w:rPr>
-                <w:lang w:val="pt-BR"/>
-              </w:rPr>
-              <w:t xml:space="preserve"> não é avaliado, e a página volta para a inicial do projeto, sem alterar o status do plano.</w:t>
+                <w:highlight w:val="green"/>
+                <w:lang w:val="pt-BR"/>
+              </w:rPr>
+            </w:pPr>
+            <w:r>
+              <w:rPr>
+                <w:highlight w:val="green"/>
+                <w:lang w:val="pt-BR"/>
+              </w:rPr>
+              <w:t>O plano é aprovado</w:t>
+            </w:r>
+            <w:r>
+              <w:rPr>
+                <w:highlight w:val="green"/>
+                <w:lang w:val="pt-BR"/>
+              </w:rPr>
+              <w:t>.</w:t>
             </w:r>
           </w:p>
         </w:tc>
@@ -1159,28 +1161,23 @@
           <w:p>
             <w:pPr>
               <w:rPr>
-                <w:lang w:val="pt-BR"/>
-              </w:rPr>
-            </w:pPr>
-            <w:r>
-              <w:rPr>
-                <w:lang w:val="pt-BR"/>
-              </w:rPr>
-              <w:t xml:space="preserve">Ao selecionar “Terminar </w:t>
-            </w:r>
-            <w:proofErr w:type="gramStart"/>
-            <w:r>
-              <w:rPr>
-                <w:lang w:val="pt-BR"/>
-              </w:rPr>
-              <w:t>avaliação” plano</w:t>
-            </w:r>
-            <w:proofErr w:type="gramEnd"/>
-            <w:r>
-              <w:rPr>
-                <w:lang w:val="pt-BR"/>
-              </w:rPr>
-              <w:t xml:space="preserve"> não é avaliado, e a página volta para a inicial do projeto, sem alterar o status do plano.</w:t>
+                <w:highlight w:val="green"/>
+                <w:lang w:val="pt-BR"/>
+              </w:rPr>
+            </w:pPr>
+            <w:r>
+              <w:rPr>
+                <w:highlight w:val="green"/>
+                <w:lang w:val="pt-BR"/>
+              </w:rPr>
+              <w:t>O plano é reprovado</w:t>
+            </w:r>
+            <w:r>
+              <w:rPr>
+                <w:highlight w:val="green"/>
+                <w:lang w:val="pt-BR"/>
+              </w:rPr>
+              <w:t>.</w:t>
             </w:r>
           </w:p>
         </w:tc>
@@ -1250,28 +1247,16 @@
           <w:p>
             <w:pPr>
               <w:rPr>
-                <w:lang w:val="pt-BR"/>
-              </w:rPr>
-            </w:pPr>
-            <w:r>
-              <w:rPr>
-                <w:lang w:val="pt-BR"/>
-              </w:rPr>
-              <w:t xml:space="preserve">Ao selecionar “Terminar </w:t>
-            </w:r>
-            <w:proofErr w:type="gramStart"/>
-            <w:r>
-              <w:rPr>
-                <w:lang w:val="pt-BR"/>
-              </w:rPr>
-              <w:t>avaliação” plano</w:t>
-            </w:r>
-            <w:proofErr w:type="gramEnd"/>
-            <w:r>
-              <w:rPr>
-                <w:lang w:val="pt-BR"/>
-              </w:rPr>
-              <w:t xml:space="preserve"> não é avaliado, e a página volta para a inicial do projeto, sem alterar o status do plano.</w:t>
+                <w:highlight w:val="green"/>
+                <w:lang w:val="pt-BR"/>
+              </w:rPr>
+            </w:pPr>
+            <w:r>
+              <w:rPr>
+                <w:highlight w:val="green"/>
+                <w:lang w:val="pt-BR"/>
+              </w:rPr>
+              <w:t>O plano é avaliado Em melhoria.</w:t>
             </w:r>
           </w:p>
         </w:tc>
@@ -1346,9 +1331,16 @@
             </w:pPr>
             <w:r>
               <w:rPr>
-                <w:lang w:val="pt-BR"/>
-              </w:rPr>
-              <w:t xml:space="preserve">Os projetos selecionados são acessados corretamente. </w:t>
+                <w:highlight w:val="green"/>
+                <w:lang w:val="pt-BR"/>
+              </w:rPr>
+              <w:t>Os projetos selecionados são acessados corretamente.</w:t>
+            </w:r>
+            <w:r>
+              <w:rPr>
+                <w:lang w:val="pt-BR"/>
+              </w:rPr>
+              <w:t xml:space="preserve"> </w:t>
             </w:r>
           </w:p>
         </w:tc>
@@ -1360,184 +1352,8 @@
           <w:lang w:val="pt-BR"/>
         </w:rPr>
       </w:pPr>
-    </w:p>
-    <w:p>
-      <w:pPr>
-        <w:rPr>
-          <w:lang w:val="pt-BR"/>
-        </w:rPr>
-      </w:pPr>
       <w:bookmarkStart w:id="0" w:name="_GoBack"/>
       <w:bookmarkEnd w:id="0"/>
-    </w:p>
-    <w:p>
-      <w:pPr>
-        <w:rPr>
-          <w:lang w:val="pt-BR"/>
-        </w:rPr>
-      </w:pPr>
-      <w:proofErr w:type="spellStart"/>
-      <w:r>
-        <w:rPr>
-          <w:lang w:val="pt-BR"/>
-        </w:rPr>
-        <w:lastRenderedPageBreak/>
-        <w:t>Obs</w:t>
-      </w:r>
-      <w:proofErr w:type="spellEnd"/>
-      <w:r>
-        <w:rPr>
-          <w:lang w:val="pt-BR"/>
-        </w:rPr>
-        <w:t xml:space="preserve">: </w:t>
-      </w:r>
-      <w:r>
-        <w:rPr>
-          <w:lang w:val="pt-BR"/>
-        </w:rPr>
-        <w:t>Algumas</w:t>
-      </w:r>
-      <w:r>
-        <w:rPr>
-          <w:lang w:val="pt-BR"/>
-        </w:rPr>
-        <w:t xml:space="preserve"> atividades estão sendo realizadas com lentidão na execução</w:t>
-      </w:r>
-      <w:r>
-        <w:rPr>
-          <w:lang w:val="pt-BR"/>
-        </w:rPr>
-        <w:t xml:space="preserve"> das ações.</w:t>
-      </w:r>
-    </w:p>
-    <w:p>
-      <w:pPr>
-        <w:rPr>
-          <w:lang w:val="pt-BR"/>
-        </w:rPr>
-      </w:pPr>
-      <w:r>
-        <w:rPr>
-          <w:lang w:val="pt-BR"/>
-        </w:rPr>
-        <w:t xml:space="preserve">04 – </w:t>
-      </w:r>
-      <w:proofErr w:type="gramStart"/>
-      <w:r>
-        <w:rPr>
-          <w:lang w:val="pt-BR"/>
-        </w:rPr>
-        <w:t>Demora para</w:t>
-      </w:r>
-      <w:proofErr w:type="gramEnd"/>
-      <w:r>
-        <w:rPr>
-          <w:lang w:val="pt-BR"/>
-        </w:rPr>
-        <w:t xml:space="preserve"> adicionar o observador. (botão = Adicionar).</w:t>
-      </w:r>
-      <w:r>
-        <w:rPr>
-          <w:lang w:val="pt-BR"/>
-        </w:rPr>
-        <w:br/>
-        <w:t xml:space="preserve">05 – </w:t>
-      </w:r>
-      <w:proofErr w:type="gramStart"/>
-      <w:r>
-        <w:rPr>
-          <w:lang w:val="pt-BR"/>
-        </w:rPr>
-        <w:t>Demora para</w:t>
-      </w:r>
-      <w:proofErr w:type="gramEnd"/>
-      <w:r>
-        <w:rPr>
-          <w:lang w:val="pt-BR"/>
-        </w:rPr>
-        <w:t xml:space="preserve"> apresentar mensagem com o número de campos em branco.</w:t>
-      </w:r>
-      <w:r>
-        <w:rPr>
-          <w:lang w:val="pt-BR"/>
-        </w:rPr>
-        <w:br/>
-        <w:t>05 – Demora para retirar a validação após preencher o campo.</w:t>
-      </w:r>
-      <w:r>
-        <w:rPr>
-          <w:lang w:val="pt-BR"/>
-        </w:rPr>
-        <w:br/>
-        <w:t>06</w:t>
-      </w:r>
-      <w:r>
-        <w:rPr>
-          <w:lang w:val="pt-BR"/>
-        </w:rPr>
-        <w:t xml:space="preserve"> – Demora para apresentar mensagem com </w:t>
-      </w:r>
-      <w:r>
-        <w:rPr>
-          <w:lang w:val="pt-BR"/>
-        </w:rPr>
-        <w:t>o número de campos em branco.</w:t>
-      </w:r>
-      <w:r>
-        <w:rPr>
-          <w:lang w:val="pt-BR"/>
-        </w:rPr>
-        <w:br/>
-        <w:t>06</w:t>
-      </w:r>
-      <w:r>
-        <w:rPr>
-          <w:lang w:val="pt-BR"/>
-        </w:rPr>
-        <w:t xml:space="preserve"> – Demora para retirar a validação após preencher o campo.</w:t>
-      </w:r>
-      <w:r>
-        <w:rPr>
-          <w:lang w:val="pt-BR"/>
-        </w:rPr>
-        <w:br/>
-        <w:t>09 – Demora para alterar a ordem ao utilizar o filtro.</w:t>
-      </w:r>
-      <w:r>
-        <w:rPr>
-          <w:lang w:val="pt-BR"/>
-        </w:rPr>
-        <w:br/>
-        <w:t>10 – Demora para abrir o plano selecionado.</w:t>
-      </w:r>
-      <w:r>
-        <w:rPr>
-          <w:lang w:val="pt-BR"/>
-        </w:rPr>
-        <w:br/>
-        <w:t>11 – Demora para apresentar mensagem ao selecionar radio-</w:t>
-      </w:r>
-      <w:proofErr w:type="spellStart"/>
-      <w:r>
-        <w:rPr>
-          <w:lang w:val="pt-BR"/>
-        </w:rPr>
-        <w:t>button</w:t>
-      </w:r>
-      <w:proofErr w:type="spellEnd"/>
-      <w:r>
-        <w:rPr>
-          <w:lang w:val="pt-BR"/>
-        </w:rPr>
-        <w:t>.</w:t>
-      </w:r>
-    </w:p>
-    <w:p>
-      <w:pPr>
-        <w:rPr>
-          <w:lang w:val="pt-BR"/>
-        </w:rPr>
-      </w:pPr>
       <w:r>
         <w:rPr>
           <w:lang w:val="pt-BR"/>

</xml_diff>